<commit_message>
trying to API data from tradEco
</commit_message>
<xml_diff>
--- a/MSC_DA_InterGr_CA2 Sem1 ver3.docx
+++ b/MSC_DA_InterGr_CA2 Sem1 ver3.docx
@@ -1,6 +1,6 @@
 
 <file path=word/document.xml><?xml version="1.0" encoding="utf-8"?>
-<w:document xmlns:wpc="http://schemas.microsoft.com/office/word/2010/wordprocessingCanvas" xmlns:cx="http://schemas.microsoft.com/office/drawing/2014/chartex" xmlns:cx1="http://schemas.microsoft.com/office/drawing/2015/9/8/chartex" xmlns:cx2="http://schemas.microsoft.com/office/drawing/2015/10/21/chartex" xmlns:cx3="http://schemas.microsoft.com/office/drawing/2016/5/9/chartex" xmlns:cx4="http://schemas.microsoft.com/office/drawing/2016/5/10/chartex" xmlns:cx5="http://schemas.microsoft.com/office/drawing/2016/5/11/chartex" xmlns:cx6="http://schemas.microsoft.com/office/drawing/2016/5/12/chartex" xmlns:cx7="http://schemas.microsoft.com/office/drawing/2016/5/13/chartex" xmlns:cx8="http://schemas.microsoft.com/office/drawing/2016/5/14/chartex" xmlns:mc="http://schemas.openxmlformats.org/markup-compatibility/2006" xmlns:aink="http://schemas.microsoft.com/office/drawing/2016/ink" xmlns:am3d="http://schemas.microsoft.com/office/drawing/2017/model3d" xmlns:o="urn:schemas-microsoft-com:office:office" xmlns:oel="http://schemas.microsoft.com/office/2019/extlst" xmlns:r="http://schemas.openxmlformats.org/officeDocument/2006/relationships" xmlns:m="http://schemas.openxmlformats.org/officeDocument/2006/math" xmlns:v="urn:schemas-microsoft-com:vml" xmlns:wp14="http://schemas.microsoft.com/office/word/2010/wordprocessingDrawing" xmlns:wp="http://schemas.openxmlformats.org/drawingml/2006/wordprocessingDrawing" xmlns:w10="urn:schemas-microsoft-com:office:word" xmlns:w="http://schemas.openxmlformats.org/wordprocessingml/2006/main" xmlns:w14="http://schemas.microsoft.com/office/word/2010/wordml" xmlns:w15="http://schemas.microsoft.com/office/word/2012/wordml" xmlns:w16cex="http://schemas.microsoft.com/office/word/2018/wordml/cex" xmlns:w16cid="http://schemas.microsoft.com/office/word/2016/wordml/cid" xmlns:w16="http://schemas.microsoft.com/office/word/2018/wordml" xmlns:w16du="http://schemas.microsoft.com/office/word/2023/wordml/word16du" xmlns:w16sdtdh="http://schemas.microsoft.com/office/word/2020/wordml/sdtdatahash" xmlns:w16se="http://schemas.microsoft.com/office/word/2015/wordml/symex" xmlns:wpg="http://schemas.microsoft.com/office/word/2010/wordprocessingGroup" xmlns:wpi="http://schemas.microsoft.com/office/word/2010/wordprocessingInk" xmlns:wne="http://schemas.microsoft.com/office/word/2006/wordml" xmlns:wps="http://schemas.microsoft.com/office/word/2010/wordprocessingShape" mc:Ignorable="w14 w15 w16se w16cid w16 w16cex w16sdtdh wp14">
+<w:document xmlns:wpc="http://schemas.microsoft.com/office/word/2010/wordprocessingCanvas" xmlns:cx="http://schemas.microsoft.com/office/drawing/2014/chartex" xmlns:cx1="http://schemas.microsoft.com/office/drawing/2015/9/8/chartex" xmlns:cx2="http://schemas.microsoft.com/office/drawing/2015/10/21/chartex" xmlns:cx3="http://schemas.microsoft.com/office/drawing/2016/5/9/chartex" xmlns:cx4="http://schemas.microsoft.com/office/drawing/2016/5/10/chartex" xmlns:cx5="http://schemas.microsoft.com/office/drawing/2016/5/11/chartex" xmlns:cx6="http://schemas.microsoft.com/office/drawing/2016/5/12/chartex" xmlns:cx7="http://schemas.microsoft.com/office/drawing/2016/5/13/chartex" xmlns:cx8="http://schemas.microsoft.com/office/drawing/2016/5/14/chartex" xmlns:mc="http://schemas.openxmlformats.org/markup-compatibility/2006" xmlns:aink="http://schemas.microsoft.com/office/drawing/2016/ink" xmlns:am3d="http://schemas.microsoft.com/office/drawing/2017/model3d" xmlns:o="urn:schemas-microsoft-com:office:office" xmlns:oel="http://schemas.microsoft.com/office/2019/extlst" xmlns:r="http://schemas.openxmlformats.org/officeDocument/2006/relationships" xmlns:m="http://schemas.openxmlformats.org/officeDocument/2006/math" xmlns:v="urn:schemas-microsoft-com:vml" xmlns:wp14="http://schemas.microsoft.com/office/word/2010/wordprocessingDrawing" xmlns:wp="http://schemas.openxmlformats.org/drawingml/2006/wordprocessingDrawing" xmlns:w10="urn:schemas-microsoft-com:office:word" xmlns:w="http://schemas.openxmlformats.org/wordprocessingml/2006/main" xmlns:w14="http://schemas.microsoft.com/office/word/2010/wordml" xmlns:w15="http://schemas.microsoft.com/office/word/2012/wordml" xmlns:w16cex="http://schemas.microsoft.com/office/word/2018/wordml/cex" xmlns:w16cid="http://schemas.microsoft.com/office/word/2016/wordml/cid" xmlns:w16="http://schemas.microsoft.com/office/word/2018/wordml" xmlns:w16sdtdh="http://schemas.microsoft.com/office/word/2020/wordml/sdtdatahash" xmlns:w16se="http://schemas.microsoft.com/office/word/2015/wordml/symex" xmlns:wpg="http://schemas.microsoft.com/office/word/2010/wordprocessingGroup" xmlns:wpi="http://schemas.microsoft.com/office/word/2010/wordprocessingInk" xmlns:wne="http://schemas.microsoft.com/office/word/2006/wordml" xmlns:wps="http://schemas.microsoft.com/office/word/2010/wordprocessingShape" mc:Ignorable="w14 w15 w16se w16cid w16 w16cex w16sdtdh wp14">
   <w:body>
     <w:p>
       <w:pPr>
@@ -2663,25 +2663,7 @@
                 <w:sz w:val="20"/>
                 <w:szCs w:val="20"/>
               </w:rPr>
-              <w:t xml:space="preserve">Does not attain some or </w:t>
-            </w:r>
-            <w:proofErr w:type="gramStart"/>
-            <w:r>
-              <w:rPr>
-                <w:color w:val="333333"/>
-                <w:sz w:val="20"/>
-                <w:szCs w:val="20"/>
-              </w:rPr>
-              <w:t>all of</w:t>
-            </w:r>
-            <w:proofErr w:type="gramEnd"/>
-            <w:r>
-              <w:rPr>
-                <w:color w:val="333333"/>
-                <w:sz w:val="20"/>
-                <w:szCs w:val="20"/>
-              </w:rPr>
-              <w:t xml:space="preserve"> the minimum intended learning outcomes</w:t>
+              <w:t>Does not attain some or all of the minimum intended learning outcomes</w:t>
             </w:r>
           </w:p>
         </w:tc>
@@ -3044,43 +3026,75 @@
         <w:rPr>
           <w:color w:val="333333"/>
         </w:rPr>
-        <w:t xml:space="preserve">You have been tasked with analysing Ireland's </w:t>
-      </w:r>
-      <w:r>
-        <w:rPr>
-          <w:color w:val="333333"/>
+        <w:t xml:space="preserve">You have been tasked with </w:t>
+      </w:r>
+      <w:r>
+        <w:rPr>
+          <w:color w:val="333333"/>
+          <w:highlight w:val="yellow"/>
+        </w:rPr>
+        <w:t xml:space="preserve">analysing Ireland's </w:t>
+      </w:r>
+      <w:r>
+        <w:rPr>
+          <w:color w:val="333333"/>
+          <w:highlight w:val="yellow"/>
         </w:rPr>
         <w:t>Construction</w:t>
       </w:r>
       <w:r>
         <w:rPr>
           <w:color w:val="333333"/>
+          <w:highlight w:val="yellow"/>
         </w:rPr>
         <w:t xml:space="preserve"> data and comparing the Irish </w:t>
       </w:r>
       <w:r>
         <w:rPr>
           <w:color w:val="333333"/>
+          <w:highlight w:val="yellow"/>
         </w:rPr>
         <w:t>Construction</w:t>
       </w:r>
       <w:r>
         <w:rPr>
           <w:color w:val="333333"/>
-        </w:rPr>
-        <w:t xml:space="preserve"> sector with other countries worldwide. This analysis should also include forecasting, sentiment analysis and </w:t>
-      </w:r>
-      <w:r>
-        <w:rPr>
-          <w:color w:val="333333"/>
+          <w:highlight w:val="yellow"/>
+        </w:rPr>
+        <w:t xml:space="preserve"> sector with other countries worldwide</w:t>
+      </w:r>
+      <w:r>
+        <w:rPr>
+          <w:color w:val="333333"/>
+        </w:rPr>
+        <w:t xml:space="preserve">. This analysis should also </w:t>
+      </w:r>
+      <w:r>
+        <w:rPr>
+          <w:color w:val="333333"/>
+          <w:highlight w:val="yellow"/>
+        </w:rPr>
+        <w:t xml:space="preserve">include forecasting, sentiment analysis and </w:t>
+      </w:r>
+      <w:r>
+        <w:rPr>
+          <w:color w:val="333333"/>
+          <w:highlight w:val="yellow"/>
         </w:rPr>
         <w:t>evidence-based</w:t>
       </w:r>
       <w:r>
         <w:rPr>
           <w:color w:val="333333"/>
-        </w:rPr>
-        <w:t xml:space="preserve"> recommendations for the sector as well as a complete rationale of the entire process used to discover your findings. Your Research could include export, import, trade imbalance, </w:t>
+          <w:highlight w:val="yellow"/>
+        </w:rPr>
+        <w:t xml:space="preserve"> recommendations for the sector</w:t>
+      </w:r>
+      <w:r>
+        <w:rPr>
+          <w:color w:val="333333"/>
+        </w:rPr>
+        <w:t xml:space="preserve"> as well as a complete rationale of the entire process used to discover your findings. Your Research could include export, import, trade imbalance, </w:t>
       </w:r>
       <w:r>
         <w:rPr>
@@ -3706,21 +3720,7 @@
         <w:rPr>
           <w:color w:val="333333"/>
         </w:rPr>
-        <w:t xml:space="preserve">For each of the different data sources, </w:t>
-      </w:r>
-      <w:proofErr w:type="gramStart"/>
-      <w:r>
-        <w:rPr>
-          <w:color w:val="333333"/>
-        </w:rPr>
-        <w:t>compare and contrast</w:t>
-      </w:r>
-      <w:proofErr w:type="gramEnd"/>
-      <w:r>
-        <w:rPr>
-          <w:color w:val="333333"/>
-        </w:rPr>
-        <w:t xml:space="preserve"> at least two relevant libraries and techniques for a) processing and b) aggregating the respective data, in order to justify your chosen libraries/techniques.</w:t>
+        <w:t>For each of the different data sources, compare and contrast at least two relevant libraries and techniques for a) processing and b) aggregating the respective data, in order to justify your chosen libraries/techniques.</w:t>
       </w:r>
       <w:r>
         <w:rPr>
@@ -3835,21 +3835,7 @@
         <w:rPr>
           <w:color w:val="333333"/>
         </w:rPr>
-        <w:t xml:space="preserve">Use descriptive statistics and appropriate visualisations </w:t>
-      </w:r>
-      <w:proofErr w:type="gramStart"/>
-      <w:r>
-        <w:rPr>
-          <w:color w:val="333333"/>
-        </w:rPr>
-        <w:t>in order to</w:t>
-      </w:r>
-      <w:proofErr w:type="gramEnd"/>
-      <w:r>
-        <w:rPr>
-          <w:color w:val="333333"/>
-        </w:rPr>
-        <w:t xml:space="preserve"> summarise the dataset(s) used, and to help justify the chosen models. </w:t>
+        <w:t xml:space="preserve">Use descriptive statistics and appropriate visualisations in order to summarise the dataset(s) used, and to help justify the chosen models. </w:t>
       </w:r>
       <w:r>
         <w:rPr>
@@ -4127,21 +4113,7 @@
         <w:rPr>
           <w:color w:val="333333"/>
         </w:rPr>
-        <w:t xml:space="preserve">) to </w:t>
-      </w:r>
-      <w:proofErr w:type="gramStart"/>
-      <w:r>
-        <w:rPr>
-          <w:color w:val="333333"/>
-        </w:rPr>
-        <w:t>compare and contrast</w:t>
-      </w:r>
-      <w:proofErr w:type="gramEnd"/>
-      <w:r>
-        <w:rPr>
-          <w:color w:val="333333"/>
-        </w:rPr>
-        <w:t xml:space="preserve"> results and insights gained.</w:t>
+        <w:t>) to compare and contrast results and insights gained.</w:t>
       </w:r>
     </w:p>
     <w:p>
@@ -4461,21 +4433,7 @@
         <w:rPr>
           <w:color w:val="333333"/>
         </w:rPr>
-        <w:t xml:space="preserve">. This should include the relevance and implications of </w:t>
-      </w:r>
-      <w:proofErr w:type="gramStart"/>
-      <w:r>
-        <w:rPr>
-          <w:color w:val="333333"/>
-        </w:rPr>
-        <w:t>any and all</w:t>
-      </w:r>
-      <w:proofErr w:type="gramEnd"/>
-      <w:r>
-        <w:rPr>
-          <w:color w:val="333333"/>
-        </w:rPr>
-        <w:t xml:space="preserve"> licensing/permissions associated with the data. </w:t>
+        <w:t xml:space="preserve">. This should include the relevance and implications of any and all licensing/permissions associated with the data. </w:t>
       </w:r>
       <w:r>
         <w:rPr>
@@ -5217,7 +5175,21 @@
         <w:rPr>
           <w:color w:val="333333"/>
         </w:rPr>
-        <w:t xml:space="preserve"> (.ipynb)</w:t>
+        <w:t xml:space="preserve"> (.</w:t>
+      </w:r>
+      <w:proofErr w:type="spellStart"/>
+      <w:r>
+        <w:rPr>
+          <w:color w:val="333333"/>
+        </w:rPr>
+        <w:t>ipynb</w:t>
+      </w:r>
+      <w:proofErr w:type="spellEnd"/>
+      <w:r>
+        <w:rPr>
+          <w:color w:val="333333"/>
+        </w:rPr>
+        <w:t>)</w:t>
       </w:r>
       <w:r>
         <w:rPr>
@@ -5778,7 +5750,7 @@
 </file>
 
 <file path=word/numbering.xml><?xml version="1.0" encoding="utf-8"?>
-<w:numbering xmlns:wpc="http://schemas.microsoft.com/office/word/2010/wordprocessingCanvas" xmlns:cx="http://schemas.microsoft.com/office/drawing/2014/chartex" xmlns:cx1="http://schemas.microsoft.com/office/drawing/2015/9/8/chartex" xmlns:cx2="http://schemas.microsoft.com/office/drawing/2015/10/21/chartex" xmlns:cx3="http://schemas.microsoft.com/office/drawing/2016/5/9/chartex" xmlns:cx4="http://schemas.microsoft.com/office/drawing/2016/5/10/chartex" xmlns:cx5="http://schemas.microsoft.com/office/drawing/2016/5/11/chartex" xmlns:cx6="http://schemas.microsoft.com/office/drawing/2016/5/12/chartex" xmlns:cx7="http://schemas.microsoft.com/office/drawing/2016/5/13/chartex" xmlns:cx8="http://schemas.microsoft.com/office/drawing/2016/5/14/chartex" xmlns:mc="http://schemas.openxmlformats.org/markup-compatibility/2006" xmlns:aink="http://schemas.microsoft.com/office/drawing/2016/ink" xmlns:am3d="http://schemas.microsoft.com/office/drawing/2017/model3d" xmlns:o="urn:schemas-microsoft-com:office:office" xmlns:oel="http://schemas.microsoft.com/office/2019/extlst" xmlns:r="http://schemas.openxmlformats.org/officeDocument/2006/relationships" xmlns:m="http://schemas.openxmlformats.org/officeDocument/2006/math" xmlns:v="urn:schemas-microsoft-com:vml" xmlns:wp14="http://schemas.microsoft.com/office/word/2010/wordprocessingDrawing" xmlns:wp="http://schemas.openxmlformats.org/drawingml/2006/wordprocessingDrawing" xmlns:w10="urn:schemas-microsoft-com:office:word" xmlns:w="http://schemas.openxmlformats.org/wordprocessingml/2006/main" xmlns:w14="http://schemas.microsoft.com/office/word/2010/wordml" xmlns:w15="http://schemas.microsoft.com/office/word/2012/wordml" xmlns:w16cex="http://schemas.microsoft.com/office/word/2018/wordml/cex" xmlns:w16cid="http://schemas.microsoft.com/office/word/2016/wordml/cid" xmlns:w16="http://schemas.microsoft.com/office/word/2018/wordml" xmlns:w16du="http://schemas.microsoft.com/office/word/2023/wordml/word16du" xmlns:w16sdtdh="http://schemas.microsoft.com/office/word/2020/wordml/sdtdatahash" xmlns:w16se="http://schemas.microsoft.com/office/word/2015/wordml/symex" xmlns:wpg="http://schemas.microsoft.com/office/word/2010/wordprocessingGroup" xmlns:wpi="http://schemas.microsoft.com/office/word/2010/wordprocessingInk" xmlns:wne="http://schemas.microsoft.com/office/word/2006/wordml" xmlns:wps="http://schemas.microsoft.com/office/word/2010/wordprocessingShape" mc:Ignorable="w14 w15 w16se w16cid w16 w16cex w16sdtdh wp14">
+<w:numbering xmlns:wpc="http://schemas.microsoft.com/office/word/2010/wordprocessingCanvas" xmlns:cx="http://schemas.microsoft.com/office/drawing/2014/chartex" xmlns:cx1="http://schemas.microsoft.com/office/drawing/2015/9/8/chartex" xmlns:cx2="http://schemas.microsoft.com/office/drawing/2015/10/21/chartex" xmlns:cx3="http://schemas.microsoft.com/office/drawing/2016/5/9/chartex" xmlns:cx4="http://schemas.microsoft.com/office/drawing/2016/5/10/chartex" xmlns:cx5="http://schemas.microsoft.com/office/drawing/2016/5/11/chartex" xmlns:cx6="http://schemas.microsoft.com/office/drawing/2016/5/12/chartex" xmlns:cx7="http://schemas.microsoft.com/office/drawing/2016/5/13/chartex" xmlns:cx8="http://schemas.microsoft.com/office/drawing/2016/5/14/chartex" xmlns:mc="http://schemas.openxmlformats.org/markup-compatibility/2006" xmlns:aink="http://schemas.microsoft.com/office/drawing/2016/ink" xmlns:am3d="http://schemas.microsoft.com/office/drawing/2017/model3d" xmlns:o="urn:schemas-microsoft-com:office:office" xmlns:oel="http://schemas.microsoft.com/office/2019/extlst" xmlns:r="http://schemas.openxmlformats.org/officeDocument/2006/relationships" xmlns:m="http://schemas.openxmlformats.org/officeDocument/2006/math" xmlns:v="urn:schemas-microsoft-com:vml" xmlns:wp14="http://schemas.microsoft.com/office/word/2010/wordprocessingDrawing" xmlns:wp="http://schemas.openxmlformats.org/drawingml/2006/wordprocessingDrawing" xmlns:w10="urn:schemas-microsoft-com:office:word" xmlns:w="http://schemas.openxmlformats.org/wordprocessingml/2006/main" xmlns:w14="http://schemas.microsoft.com/office/word/2010/wordml" xmlns:w15="http://schemas.microsoft.com/office/word/2012/wordml" xmlns:w16cex="http://schemas.microsoft.com/office/word/2018/wordml/cex" xmlns:w16cid="http://schemas.microsoft.com/office/word/2016/wordml/cid" xmlns:w16="http://schemas.microsoft.com/office/word/2018/wordml" xmlns:w16sdtdh="http://schemas.microsoft.com/office/word/2020/wordml/sdtdatahash" xmlns:w16se="http://schemas.microsoft.com/office/word/2015/wordml/symex" xmlns:wpg="http://schemas.microsoft.com/office/word/2010/wordprocessingGroup" xmlns:wpi="http://schemas.microsoft.com/office/word/2010/wordprocessingInk" xmlns:wne="http://schemas.microsoft.com/office/word/2006/wordml" xmlns:wps="http://schemas.microsoft.com/office/word/2010/wordprocessingShape" mc:Ignorable="w14 w15 w16se w16cid w16 w16cex w16sdtdh wp14">
   <w:abstractNum w:abstractNumId="0" w15:restartNumberingAfterBreak="0">
     <w:nsid w:val="00BD0C43"/>
     <w:multiLevelType w:val="multilevel"/>
@@ -8977,28 +8949,28 @@
 </file>
 
 <file path=customXml/item1.xml><?xml version="1.0" encoding="utf-8"?>
+<b:Sources xmlns:b="http://schemas.openxmlformats.org/officeDocument/2006/bibliography" xmlns="http://schemas.openxmlformats.org/officeDocument/2006/bibliography" SelectedStyle="\APASixthEditionOfficeOnline.xsl" StyleName="APA" Version="6"/>
+</file>
+
+<file path=customXml/item2.xml><?xml version="1.0" encoding="utf-8"?>
 <go:gDocsCustomXmlDataStorage xmlns:go="http://customooxmlschemas.google.com/" xmlns:r="http://schemas.openxmlformats.org/officeDocument/2006/relationships">
   <go:docsCustomData xmlns:go="http://customooxmlschemas.google.com/" roundtripDataSignature="AMtx7mhmwXTRP0lc8Zssm03HN1JYms3iZA==">AMUW2mWGSi3+cPGaBNZ01eVrl2t4WyK7VTCi6/KUD2CPS6qRtFut34p+0/yKFqgZJbNVlmdUtHWbxCGQs2GwYgf7phE4gXFCecnU5BuHVC4LSBJdkHWXVEX5shfni3Jpc/AsEtFZD3Zb</go:docsCustomData>
 </go:gDocsCustomXmlDataStorage>
 </file>
 
-<file path=customXml/item2.xml><?xml version="1.0" encoding="utf-8"?>
-<b:Sources xmlns:b="http://schemas.openxmlformats.org/officeDocument/2006/bibliography" xmlns="http://schemas.openxmlformats.org/officeDocument/2006/bibliography" SelectedStyle="\APASixthEditionOfficeOnline.xsl" StyleName="APA" Version="6"/>
+<file path=customXml/itemProps1.xml><?xml version="1.0" encoding="utf-8"?>
+<ds:datastoreItem xmlns:ds="http://schemas.openxmlformats.org/officeDocument/2006/customXml" ds:itemID="{FFAFDD7D-EE40-4F2C-ADC2-B04D9125D070}">
+  <ds:schemaRefs>
+    <ds:schemaRef ds:uri="http://schemas.openxmlformats.org/officeDocument/2006/bibliography"/>
+  </ds:schemaRefs>
+</ds:datastoreItem>
 </file>
 
-<file path=customXml/itemProps1.xml><?xml version="1.0" encoding="utf-8"?>
+<file path=customXml/itemProps2.xml><?xml version="1.0" encoding="utf-8"?>
 <ds:datastoreItem xmlns:ds="http://schemas.openxmlformats.org/officeDocument/2006/customXml" ds:itemID="{11111111-1234-1234-1234-123412341234}">
   <ds:schemaRefs>
     <ds:schemaRef ds:uri="http://customooxmlschemas.google.com/"/>
     <ds:schemaRef ds:uri="http://schemas.openxmlformats.org/officeDocument/2006/relationships"/>
   </ds:schemaRefs>
 </ds:datastoreItem>
-</file>
-
-<file path=customXml/itemProps2.xml><?xml version="1.0" encoding="utf-8"?>
-<ds:datastoreItem xmlns:ds="http://schemas.openxmlformats.org/officeDocument/2006/customXml" ds:itemID="{FFAFDD7D-EE40-4F2C-ADC2-B04D9125D070}">
-  <ds:schemaRefs>
-    <ds:schemaRef ds:uri="http://schemas.openxmlformats.org/officeDocument/2006/bibliography"/>
-  </ds:schemaRefs>
-</ds:datastoreItem>
 </file>
</xml_diff>

<commit_message>
Prior to getting data from eurodata
</commit_message>
<xml_diff>
--- a/MSC_DA_InterGr_CA2 Sem1 ver3.docx
+++ b/MSC_DA_InterGr_CA2 Sem1 ver3.docx
@@ -3844,6 +3844,7 @@
         </w:rPr>
         <w:t>[0-</w:t>
       </w:r>
+      <w:commentRangeStart w:id="2"/>
       <w:r>
         <w:rPr>
           <w:b/>
@@ -3856,7 +3857,21 @@
           <w:b/>
           <w:color w:val="333333"/>
         </w:rPr>
-        <w:t>0]</w:t>
+        <w:t>0</w:t>
+      </w:r>
+      <w:commentRangeEnd w:id="2"/>
+      <w:r>
+        <w:rPr>
+          <w:rStyle w:val="CommentReference"/>
+        </w:rPr>
+        <w:commentReference w:id="2"/>
+      </w:r>
+      <w:r>
+        <w:rPr>
+          <w:b/>
+          <w:color w:val="333333"/>
+        </w:rPr>
+        <w:t>]</w:t>
       </w:r>
     </w:p>
     <w:p>
@@ -3919,7 +3934,29 @@
           <w:b/>
           <w:color w:val="333333"/>
         </w:rPr>
-        <w:t>[0-20]</w:t>
+        <w:t>[0-</w:t>
+      </w:r>
+      <w:commentRangeStart w:id="3"/>
+      <w:r>
+        <w:rPr>
+          <w:b/>
+          <w:color w:val="333333"/>
+        </w:rPr>
+        <w:t>20</w:t>
+      </w:r>
+      <w:commentRangeEnd w:id="3"/>
+      <w:r>
+        <w:rPr>
+          <w:rStyle w:val="CommentReference"/>
+        </w:rPr>
+        <w:commentReference w:id="3"/>
+      </w:r>
+      <w:r>
+        <w:rPr>
+          <w:b/>
+          <w:color w:val="333333"/>
+        </w:rPr>
+        <w:t>]</w:t>
       </w:r>
     </w:p>
     <w:p>
@@ -5318,7 +5355,7 @@
         </w:rPr>
         <w:t xml:space="preserve">Use </w:t>
       </w:r>
-      <w:hyperlink r:id="rId9">
+      <w:hyperlink r:id="rId13">
         <w:r>
           <w:rPr>
             <w:color w:val="333333"/>
@@ -5625,7 +5662,7 @@
         </w:rPr>
         <w:t xml:space="preserve">For additional support with academic writing and referencing students are advised to contact the CCT Library Service or access the </w:t>
       </w:r>
-      <w:hyperlink r:id="rId10">
+      <w:hyperlink r:id="rId14">
         <w:r>
           <w:rPr>
             <w:color w:val="333333"/>
@@ -5665,7 +5702,7 @@
         </w:rPr>
         <w:t xml:space="preserve">For additional support with subject matter content students are advised to contact the </w:t>
       </w:r>
-      <w:hyperlink r:id="rId11">
+      <w:hyperlink r:id="rId15">
         <w:r>
           <w:rPr>
             <w:color w:val="333333"/>
@@ -5699,7 +5736,7 @@
         </w:rPr>
         <w:t xml:space="preserve">For additional support with IT subject content, students are advised to access the </w:t>
       </w:r>
-      <w:hyperlink r:id="rId12">
+      <w:hyperlink r:id="rId16">
         <w:r>
           <w:rPr>
             <w:color w:val="333333"/>
@@ -5747,6 +5784,64 @@
     </w:sectPr>
   </w:body>
 </w:document>
+</file>
+
+<file path=word/comments.xml><?xml version="1.0" encoding="utf-8"?>
+<w:comments xmlns:wpc="http://schemas.microsoft.com/office/word/2010/wordprocessingCanvas" xmlns:cx="http://schemas.microsoft.com/office/drawing/2014/chartex" xmlns:cx1="http://schemas.microsoft.com/office/drawing/2015/9/8/chartex" xmlns:cx2="http://schemas.microsoft.com/office/drawing/2015/10/21/chartex" xmlns:cx3="http://schemas.microsoft.com/office/drawing/2016/5/9/chartex" xmlns:cx4="http://schemas.microsoft.com/office/drawing/2016/5/10/chartex" xmlns:cx5="http://schemas.microsoft.com/office/drawing/2016/5/11/chartex" xmlns:cx6="http://schemas.microsoft.com/office/drawing/2016/5/12/chartex" xmlns:cx7="http://schemas.microsoft.com/office/drawing/2016/5/13/chartex" xmlns:cx8="http://schemas.microsoft.com/office/drawing/2016/5/14/chartex" xmlns:mc="http://schemas.openxmlformats.org/markup-compatibility/2006" xmlns:aink="http://schemas.microsoft.com/office/drawing/2016/ink" xmlns:am3d="http://schemas.microsoft.com/office/drawing/2017/model3d" xmlns:o="urn:schemas-microsoft-com:office:office" xmlns:oel="http://schemas.microsoft.com/office/2019/extlst" xmlns:r="http://schemas.openxmlformats.org/officeDocument/2006/relationships" xmlns:m="http://schemas.openxmlformats.org/officeDocument/2006/math" xmlns:v="urn:schemas-microsoft-com:vml" xmlns:wp14="http://schemas.microsoft.com/office/word/2010/wordprocessingDrawing" xmlns:wp="http://schemas.openxmlformats.org/drawingml/2006/wordprocessingDrawing" xmlns:w10="urn:schemas-microsoft-com:office:word" xmlns:w="http://schemas.openxmlformats.org/wordprocessingml/2006/main" xmlns:w14="http://schemas.microsoft.com/office/word/2010/wordml" xmlns:w15="http://schemas.microsoft.com/office/word/2012/wordml" xmlns:w16cex="http://schemas.microsoft.com/office/word/2018/wordml/cex" xmlns:w16cid="http://schemas.microsoft.com/office/word/2016/wordml/cid" xmlns:w16="http://schemas.microsoft.com/office/word/2018/wordml" xmlns:w16sdtdh="http://schemas.microsoft.com/office/word/2020/wordml/sdtdatahash" xmlns:w16se="http://schemas.microsoft.com/office/word/2015/wordml/symex" xmlns:wpg="http://schemas.microsoft.com/office/word/2010/wordprocessingGroup" xmlns:wpi="http://schemas.microsoft.com/office/word/2010/wordprocessingInk" xmlns:wne="http://schemas.microsoft.com/office/word/2006/wordml" xmlns:wps="http://schemas.microsoft.com/office/word/2010/wordprocessingShape" mc:Ignorable="w14 w15 w16se w16cid w16 w16cex w16sdtdh wp14">
+  <w:comment w:id="2" w:author="Sheamus Clifford" w:date="2023-05-10T00:17:00Z" w:initials="SC">
+    <w:p>
+      <w:pPr>
+        <w:pStyle w:val="CommentText"/>
+      </w:pPr>
+      <w:r>
+        <w:rPr>
+          <w:rStyle w:val="CommentReference"/>
+        </w:rPr>
+        <w:annotationRef/>
+      </w:r>
+      <w:r>
+        <w:t>Normal or not, general description of data</w:t>
+      </w:r>
+    </w:p>
+  </w:comment>
+  <w:comment w:id="3" w:author="Sheamus Clifford" w:date="2023-05-10T00:17:00Z" w:initials="SC">
+    <w:p>
+      <w:pPr>
+        <w:pStyle w:val="CommentText"/>
+      </w:pPr>
+      <w:r>
+        <w:rPr>
+          <w:rStyle w:val="CommentReference"/>
+        </w:rPr>
+        <w:annotationRef/>
+      </w:r>
+      <w:r>
+        <w:t>Confidence interval to see where mean should be</w:t>
+      </w:r>
+    </w:p>
+  </w:comment>
+</w:comments>
+</file>
+
+<file path=word/commentsExtended.xml><?xml version="1.0" encoding="utf-8"?>
+<w15:commentsEx xmlns:wpc="http://schemas.microsoft.com/office/word/2010/wordprocessingCanvas" xmlns:cx="http://schemas.microsoft.com/office/drawing/2014/chartex" xmlns:cx1="http://schemas.microsoft.com/office/drawing/2015/9/8/chartex" xmlns:cx2="http://schemas.microsoft.com/office/drawing/2015/10/21/chartex" xmlns:cx3="http://schemas.microsoft.com/office/drawing/2016/5/9/chartex" xmlns:cx4="http://schemas.microsoft.com/office/drawing/2016/5/10/chartex" xmlns:cx5="http://schemas.microsoft.com/office/drawing/2016/5/11/chartex" xmlns:cx6="http://schemas.microsoft.com/office/drawing/2016/5/12/chartex" xmlns:cx7="http://schemas.microsoft.com/office/drawing/2016/5/13/chartex" xmlns:cx8="http://schemas.microsoft.com/office/drawing/2016/5/14/chartex" xmlns:mc="http://schemas.openxmlformats.org/markup-compatibility/2006" xmlns:aink="http://schemas.microsoft.com/office/drawing/2016/ink" xmlns:am3d="http://schemas.microsoft.com/office/drawing/2017/model3d" xmlns:o="urn:schemas-microsoft-com:office:office" xmlns:oel="http://schemas.microsoft.com/office/2019/extlst" xmlns:r="http://schemas.openxmlformats.org/officeDocument/2006/relationships" xmlns:m="http://schemas.openxmlformats.org/officeDocument/2006/math" xmlns:v="urn:schemas-microsoft-com:vml" xmlns:wp14="http://schemas.microsoft.com/office/word/2010/wordprocessingDrawing" xmlns:wp="http://schemas.openxmlformats.org/drawingml/2006/wordprocessingDrawing" xmlns:w10="urn:schemas-microsoft-com:office:word" xmlns:w="http://schemas.openxmlformats.org/wordprocessingml/2006/main" xmlns:w14="http://schemas.microsoft.com/office/word/2010/wordml" xmlns:w15="http://schemas.microsoft.com/office/word/2012/wordml" xmlns:w16cex="http://schemas.microsoft.com/office/word/2018/wordml/cex" xmlns:w16cid="http://schemas.microsoft.com/office/word/2016/wordml/cid" xmlns:w16="http://schemas.microsoft.com/office/word/2018/wordml" xmlns:w16sdtdh="http://schemas.microsoft.com/office/word/2020/wordml/sdtdatahash" xmlns:w16se="http://schemas.microsoft.com/office/word/2015/wordml/symex" xmlns:wpg="http://schemas.microsoft.com/office/word/2010/wordprocessingGroup" xmlns:wpi="http://schemas.microsoft.com/office/word/2010/wordprocessingInk" xmlns:wne="http://schemas.microsoft.com/office/word/2006/wordml" xmlns:wps="http://schemas.microsoft.com/office/word/2010/wordprocessingShape" mc:Ignorable="w14 w15 w16se w16cid w16 w16cex w16sdtdh wp14">
+  <w15:commentEx w15:paraId="1E920800" w15:done="0"/>
+  <w15:commentEx w15:paraId="46ECD332" w15:done="0"/>
+</w15:commentsEx>
+</file>
+
+<file path=word/commentsExtensible.xml><?xml version="1.0" encoding="utf-8"?>
+<w16cex:commentsExtensible xmlns:wpc="http://schemas.microsoft.com/office/word/2010/wordprocessingCanvas" xmlns:cx="http://schemas.microsoft.com/office/drawing/2014/chartex" xmlns:cx1="http://schemas.microsoft.com/office/drawing/2015/9/8/chartex" xmlns:cx2="http://schemas.microsoft.com/office/drawing/2015/10/21/chartex" xmlns:cx3="http://schemas.microsoft.com/office/drawing/2016/5/9/chartex" xmlns:cx4="http://schemas.microsoft.com/office/drawing/2016/5/10/chartex" xmlns:cx5="http://schemas.microsoft.com/office/drawing/2016/5/11/chartex" xmlns:cx6="http://schemas.microsoft.com/office/drawing/2016/5/12/chartex" xmlns:cx7="http://schemas.microsoft.com/office/drawing/2016/5/13/chartex" xmlns:cx8="http://schemas.microsoft.com/office/drawing/2016/5/14/chartex" xmlns:mc="http://schemas.openxmlformats.org/markup-compatibility/2006" xmlns:aink="http://schemas.microsoft.com/office/drawing/2016/ink" xmlns:am3d="http://schemas.microsoft.com/office/drawing/2017/model3d" xmlns:o="urn:schemas-microsoft-com:office:office" xmlns:oel="http://schemas.microsoft.com/office/2019/extlst" xmlns:r="http://schemas.openxmlformats.org/officeDocument/2006/relationships" xmlns:m="http://schemas.openxmlformats.org/officeDocument/2006/math" xmlns:v="urn:schemas-microsoft-com:vml" xmlns:wp14="http://schemas.microsoft.com/office/word/2010/wordprocessingDrawing" xmlns:wp="http://schemas.openxmlformats.org/drawingml/2006/wordprocessingDrawing" xmlns:w10="urn:schemas-microsoft-com:office:word" xmlns:w="http://schemas.openxmlformats.org/wordprocessingml/2006/main" xmlns:w14="http://schemas.microsoft.com/office/word/2010/wordml" xmlns:w15="http://schemas.microsoft.com/office/word/2012/wordml" xmlns:w16cex="http://schemas.microsoft.com/office/word/2018/wordml/cex" xmlns:w16cid="http://schemas.microsoft.com/office/word/2016/wordml/cid" xmlns:w16="http://schemas.microsoft.com/office/word/2018/wordml" xmlns:w16sdtdh="http://schemas.microsoft.com/office/word/2020/wordml/sdtdatahash" xmlns:w16se="http://schemas.microsoft.com/office/word/2015/wordml/symex" xmlns:wpg="http://schemas.microsoft.com/office/word/2010/wordprocessingGroup" xmlns:wpi="http://schemas.microsoft.com/office/word/2010/wordprocessingInk" xmlns:wne="http://schemas.microsoft.com/office/word/2006/wordml" xmlns:wps="http://schemas.microsoft.com/office/word/2010/wordprocessingShape" mc:Ignorable="w14 w15 w16se w16cid w16 w16cex w16sdtdh wp14">
+  <w16cex:commentExtensible w16cex:durableId="28056108" w16cex:dateUtc="2023-05-09T23:17:00Z"/>
+  <w16cex:commentExtensible w16cex:durableId="28056137" w16cex:dateUtc="2023-05-09T23:17:00Z"/>
+</w16cex:commentsExtensible>
+</file>
+
+<file path=word/commentsIds.xml><?xml version="1.0" encoding="utf-8"?>
+<w16cid:commentsIds xmlns:wpc="http://schemas.microsoft.com/office/word/2010/wordprocessingCanvas" xmlns:cx="http://schemas.microsoft.com/office/drawing/2014/chartex" xmlns:cx1="http://schemas.microsoft.com/office/drawing/2015/9/8/chartex" xmlns:cx2="http://schemas.microsoft.com/office/drawing/2015/10/21/chartex" xmlns:cx3="http://schemas.microsoft.com/office/drawing/2016/5/9/chartex" xmlns:cx4="http://schemas.microsoft.com/office/drawing/2016/5/10/chartex" xmlns:cx5="http://schemas.microsoft.com/office/drawing/2016/5/11/chartex" xmlns:cx6="http://schemas.microsoft.com/office/drawing/2016/5/12/chartex" xmlns:cx7="http://schemas.microsoft.com/office/drawing/2016/5/13/chartex" xmlns:cx8="http://schemas.microsoft.com/office/drawing/2016/5/14/chartex" xmlns:mc="http://schemas.openxmlformats.org/markup-compatibility/2006" xmlns:aink="http://schemas.microsoft.com/office/drawing/2016/ink" xmlns:am3d="http://schemas.microsoft.com/office/drawing/2017/model3d" xmlns:o="urn:schemas-microsoft-com:office:office" xmlns:oel="http://schemas.microsoft.com/office/2019/extlst" xmlns:r="http://schemas.openxmlformats.org/officeDocument/2006/relationships" xmlns:m="http://schemas.openxmlformats.org/officeDocument/2006/math" xmlns:v="urn:schemas-microsoft-com:vml" xmlns:wp14="http://schemas.microsoft.com/office/word/2010/wordprocessingDrawing" xmlns:wp="http://schemas.openxmlformats.org/drawingml/2006/wordprocessingDrawing" xmlns:w10="urn:schemas-microsoft-com:office:word" xmlns:w="http://schemas.openxmlformats.org/wordprocessingml/2006/main" xmlns:w14="http://schemas.microsoft.com/office/word/2010/wordml" xmlns:w15="http://schemas.microsoft.com/office/word/2012/wordml" xmlns:w16cex="http://schemas.microsoft.com/office/word/2018/wordml/cex" xmlns:w16cid="http://schemas.microsoft.com/office/word/2016/wordml/cid" xmlns:w16="http://schemas.microsoft.com/office/word/2018/wordml" xmlns:w16sdtdh="http://schemas.microsoft.com/office/word/2020/wordml/sdtdatahash" xmlns:w16se="http://schemas.microsoft.com/office/word/2015/wordml/symex" xmlns:wpg="http://schemas.microsoft.com/office/word/2010/wordprocessingGroup" xmlns:wpi="http://schemas.microsoft.com/office/word/2010/wordprocessingInk" xmlns:wne="http://schemas.microsoft.com/office/word/2006/wordml" xmlns:wps="http://schemas.microsoft.com/office/word/2010/wordprocessingShape" mc:Ignorable="w14 w15 w16se w16cid w16 w16cex w16sdtdh wp14">
+  <w16cid:commentId w16cid:paraId="1E920800" w16cid:durableId="28056108"/>
+  <w16cid:commentId w16cid:paraId="46ECD332" w16cid:durableId="28056137"/>
+</w16cid:commentsIds>
 </file>
 
 <file path=word/numbering.xml><?xml version="1.0" encoding="utf-8"?>
@@ -7868,6 +7963,14 @@
     <w:abstractNumId w:val="15"/>
   </w:num>
 </w:numbering>
+</file>
+
+<file path=word/people.xml><?xml version="1.0" encoding="utf-8"?>
+<w15:people xmlns:wpc="http://schemas.microsoft.com/office/word/2010/wordprocessingCanvas" xmlns:cx="http://schemas.microsoft.com/office/drawing/2014/chartex" xmlns:cx1="http://schemas.microsoft.com/office/drawing/2015/9/8/chartex" xmlns:cx2="http://schemas.microsoft.com/office/drawing/2015/10/21/chartex" xmlns:cx3="http://schemas.microsoft.com/office/drawing/2016/5/9/chartex" xmlns:cx4="http://schemas.microsoft.com/office/drawing/2016/5/10/chartex" xmlns:cx5="http://schemas.microsoft.com/office/drawing/2016/5/11/chartex" xmlns:cx6="http://schemas.microsoft.com/office/drawing/2016/5/12/chartex" xmlns:cx7="http://schemas.microsoft.com/office/drawing/2016/5/13/chartex" xmlns:cx8="http://schemas.microsoft.com/office/drawing/2016/5/14/chartex" xmlns:mc="http://schemas.openxmlformats.org/markup-compatibility/2006" xmlns:aink="http://schemas.microsoft.com/office/drawing/2016/ink" xmlns:am3d="http://schemas.microsoft.com/office/drawing/2017/model3d" xmlns:o="urn:schemas-microsoft-com:office:office" xmlns:oel="http://schemas.microsoft.com/office/2019/extlst" xmlns:r="http://schemas.openxmlformats.org/officeDocument/2006/relationships" xmlns:m="http://schemas.openxmlformats.org/officeDocument/2006/math" xmlns:v="urn:schemas-microsoft-com:vml" xmlns:wp14="http://schemas.microsoft.com/office/word/2010/wordprocessingDrawing" xmlns:wp="http://schemas.openxmlformats.org/drawingml/2006/wordprocessingDrawing" xmlns:w10="urn:schemas-microsoft-com:office:word" xmlns:w="http://schemas.openxmlformats.org/wordprocessingml/2006/main" xmlns:w14="http://schemas.microsoft.com/office/word/2010/wordml" xmlns:w15="http://schemas.microsoft.com/office/word/2012/wordml" xmlns:w16cex="http://schemas.microsoft.com/office/word/2018/wordml/cex" xmlns:w16cid="http://schemas.microsoft.com/office/word/2016/wordml/cid" xmlns:w16="http://schemas.microsoft.com/office/word/2018/wordml" xmlns:w16sdtdh="http://schemas.microsoft.com/office/word/2020/wordml/sdtdatahash" xmlns:w16se="http://schemas.microsoft.com/office/word/2015/wordml/symex" xmlns:wpg="http://schemas.microsoft.com/office/word/2010/wordprocessingGroup" xmlns:wpi="http://schemas.microsoft.com/office/word/2010/wordprocessingInk" xmlns:wne="http://schemas.microsoft.com/office/word/2006/wordml" xmlns:wps="http://schemas.microsoft.com/office/word/2010/wordprocessingShape" mc:Ignorable="w14 w15 w16se w16cid w16 w16cex w16sdtdh wp14">
+  <w15:person w15:author="Sheamus Clifford">
+    <w15:presenceInfo w15:providerId="AD" w15:userId="S::sclifford@gis.ie::6289db22-700b-4bb7-828b-b7aee3de489c"/>
+  </w15:person>
+</w15:people>
 </file>
 
 <file path=word/styles.xml><?xml version="1.0" encoding="utf-8"?>
@@ -8500,7 +8603,6 @@
     <w:basedOn w:val="Normal"/>
     <w:link w:val="CommentTextChar"/>
     <w:uiPriority w:val="99"/>
-    <w:semiHidden/>
     <w:unhideWhenUsed/>
     <w:rsid w:val="00AC1BD1"/>
     <w:pPr>
@@ -8516,7 +8618,6 @@
     <w:basedOn w:val="DefaultParagraphFont"/>
     <w:link w:val="CommentText"/>
     <w:uiPriority w:val="99"/>
-    <w:semiHidden/>
     <w:rsid w:val="00AC1BD1"/>
     <w:rPr>
       <w:sz w:val="20"/>

</xml_diff>